<commit_message>
Update Burndown Chart Sprint3
</commit_message>
<xml_diff>
--- a/burndown chart.docx
+++ b/burndown chart.docx
@@ -8,13 +8,13 @@
           <w:noProof/>
         </w:rPr>
         <w:drawing>
-          <wp:inline distT="0" distB="0" distL="0" distR="0" wp14:anchorId="5186C0BD" wp14:editId="399CEBFA">
-            <wp:extent cx="5108576" cy="3616326"/>
-            <wp:effectExtent l="0" t="0" r="15875" b="3175"/>
-            <wp:docPr id="1" name="图表 1">
+          <wp:inline distT="0" distB="0" distL="0" distR="0" wp14:anchorId="3EDD286F" wp14:editId="3B3EA9DB">
+            <wp:extent cx="5274310" cy="4077335"/>
+            <wp:effectExtent l="0" t="0" r="2540" b="18415"/>
+            <wp:docPr id="2" name="图表 2">
               <a:extLst xmlns:a="http://schemas.openxmlformats.org/drawingml/2006/main">
                 <a:ext uri="{FF2B5EF4-FFF2-40B4-BE49-F238E27FC236}">
-                  <a16:creationId xmlns:a16="http://schemas.microsoft.com/office/drawing/2014/main" id="{976742CF-E780-4AA1-9348-491F707574EA}"/>
+                  <a16:creationId xmlns:a16="http://schemas.microsoft.com/office/drawing/2014/main" id="{E77A91AD-246F-4028-BA6A-E8B213F51103}"/>
                 </a:ext>
               </a:extLst>
             </wp:docPr>
@@ -504,7 +504,7 @@
             </a:pPr>
             <a:r>
               <a:rPr lang="en-US" altLang="zh-CN"/>
-              <a:t>burndown chart</a:t>
+              <a:t>Burndown Chart</a:t>
             </a:r>
           </a:p>
         </c:rich>
@@ -549,11 +549,11 @@
           <c:order val="0"/>
           <c:tx>
             <c:strRef>
-              <c:f>Sheet1!$A$7</c:f>
+              <c:f>Sheet1!$A$11</c:f>
               <c:strCache>
                 <c:ptCount val="1"/>
                 <c:pt idx="0">
-                  <c:v>Total</c:v>
+                  <c:v>points</c:v>
                 </c:pt>
               </c:strCache>
             </c:strRef>
@@ -584,11 +584,11 @@
           </c:marker>
           <c:cat>
             <c:strRef>
-              <c:f>Sheet1!$B$1:$N$1</c:f>
+              <c:f>Sheet1!$B$1:$U$1</c:f>
               <c:strCache>
-                <c:ptCount val="13"/>
+                <c:ptCount val="20"/>
                 <c:pt idx="0">
-                  <c:v>startday of sprint1(Nov09)</c:v>
+                  <c:v>sprint1 start 09-Nov</c:v>
                 </c:pt>
                 <c:pt idx="1">
                   <c:v>10-Nov</c:v>
@@ -609,7 +609,7 @@
                   <c:v>15-Nov</c:v>
                 </c:pt>
                 <c:pt idx="7">
-                  <c:v>startday of sprint2(Nov16)</c:v>
+                  <c:v>sprint2 start 16-Nov  </c:v>
                 </c:pt>
                 <c:pt idx="8">
                   <c:v>17-Nov</c:v>
@@ -625,53 +625,95 @@
                 </c:pt>
                 <c:pt idx="12">
                   <c:v>21-Nov</c:v>
+                </c:pt>
+                <c:pt idx="13">
+                  <c:v>22-Nov</c:v>
+                </c:pt>
+                <c:pt idx="14">
+                  <c:v>sprint3 start 23-Nov</c:v>
+                </c:pt>
+                <c:pt idx="15">
+                  <c:v>24-Nov</c:v>
+                </c:pt>
+                <c:pt idx="16">
+                  <c:v>25-Nov</c:v>
+                </c:pt>
+                <c:pt idx="17">
+                  <c:v>26-Nov</c:v>
+                </c:pt>
+                <c:pt idx="18">
+                  <c:v>27-Nov</c:v>
+                </c:pt>
+                <c:pt idx="19">
+                  <c:v>28-Nov</c:v>
                 </c:pt>
               </c:strCache>
             </c:strRef>
           </c:cat>
           <c:val>
             <c:numRef>
-              <c:f>Sheet1!$B$7:$N$7</c:f>
+              <c:f>Sheet1!$B$11:$V$11</c:f>
               <c:numCache>
                 <c:formatCode>General</c:formatCode>
-                <c:ptCount val="13"/>
+                <c:ptCount val="21"/>
                 <c:pt idx="0">
-                  <c:v>7</c:v>
+                  <c:v>19</c:v>
                 </c:pt>
                 <c:pt idx="1">
+                  <c:v>18</c:v>
+                </c:pt>
+                <c:pt idx="2">
+                  <c:v>17</c:v>
+                </c:pt>
+                <c:pt idx="3">
+                  <c:v>14.75</c:v>
+                </c:pt>
+                <c:pt idx="4">
+                  <c:v>12.75</c:v>
+                </c:pt>
+                <c:pt idx="5">
+                  <c:v>12</c:v>
+                </c:pt>
+                <c:pt idx="6">
+                  <c:v>12</c:v>
+                </c:pt>
+                <c:pt idx="7">
+                  <c:v>12</c:v>
+                </c:pt>
+                <c:pt idx="8">
+                  <c:v>12</c:v>
+                </c:pt>
+                <c:pt idx="9">
+                  <c:v>11.5</c:v>
+                </c:pt>
+                <c:pt idx="10">
+                  <c:v>11</c:v>
+                </c:pt>
+                <c:pt idx="11">
+                  <c:v>6.5</c:v>
+                </c:pt>
+                <c:pt idx="12">
                   <c:v>6</c:v>
                 </c:pt>
-                <c:pt idx="2">
-                  <c:v>5</c:v>
-                </c:pt>
-                <c:pt idx="3">
-                  <c:v>2.75</c:v>
-                </c:pt>
-                <c:pt idx="4">
-                  <c:v>0.75</c:v>
-                </c:pt>
-                <c:pt idx="5">
+                <c:pt idx="13">
+                  <c:v>6</c:v>
+                </c:pt>
+                <c:pt idx="14">
+                  <c:v>6</c:v>
+                </c:pt>
+                <c:pt idx="15">
+                  <c:v>6</c:v>
+                </c:pt>
+                <c:pt idx="16">
+                  <c:v>4.5</c:v>
+                </c:pt>
+                <c:pt idx="17">
+                  <c:v>1</c:v>
+                </c:pt>
+                <c:pt idx="18">
                   <c:v>0</c:v>
                 </c:pt>
-                <c:pt idx="6">
-                  <c:v>0</c:v>
-                </c:pt>
-                <c:pt idx="7">
-                  <c:v>6</c:v>
-                </c:pt>
-                <c:pt idx="8">
-                  <c:v>6</c:v>
-                </c:pt>
-                <c:pt idx="9">
-                  <c:v>5.5</c:v>
-                </c:pt>
-                <c:pt idx="10">
-                  <c:v>5</c:v>
-                </c:pt>
-                <c:pt idx="11">
-                  <c:v>0.5</c:v>
-                </c:pt>
-                <c:pt idx="12">
+                <c:pt idx="19">
                   <c:v>0</c:v>
                 </c:pt>
               </c:numCache>
@@ -680,7 +722,7 @@
           <c:smooth val="0"/>
           <c:extLst>
             <c:ext xmlns:c16="http://schemas.microsoft.com/office/drawing/2014/chart" uri="{C3380CC4-5D6E-409C-BE32-E72D297353CC}">
-              <c16:uniqueId val="{00000000-00E9-4812-9FF7-3DABAF26254C}"/>
+              <c16:uniqueId val="{00000000-8F22-4429-A5F4-BFEDA5A15425}"/>
             </c:ext>
           </c:extLst>
         </c:ser>
@@ -694,11 +736,11 @@
         </c:dLbls>
         <c:marker val="1"/>
         <c:smooth val="0"/>
-        <c:axId val="291141216"/>
-        <c:axId val="291138264"/>
+        <c:axId val="573411344"/>
+        <c:axId val="573412000"/>
       </c:lineChart>
       <c:catAx>
-        <c:axId val="291141216"/>
+        <c:axId val="573411344"/>
         <c:scaling>
           <c:orientation val="minMax"/>
         </c:scaling>
@@ -725,19 +767,11 @@
                 </a:pPr>
                 <a:r>
                   <a:rPr lang="en-US" altLang="zh-CN"/>
-                  <a:t>date</a:t>
+                  <a:t>Date</a:t>
                 </a:r>
               </a:p>
             </c:rich>
           </c:tx>
-          <c:layout>
-            <c:manualLayout>
-              <c:xMode val="edge"/>
-              <c:yMode val="edge"/>
-              <c:x val="0.87447946729123061"/>
-              <c:y val="0.74993168697145574"/>
-            </c:manualLayout>
-          </c:layout>
           <c:overlay val="0"/>
           <c:spPr>
             <a:noFill/>
@@ -804,7 +838,7 @@
             <a:endParaRPr lang="zh-CN"/>
           </a:p>
         </c:txPr>
-        <c:crossAx val="291138264"/>
+        <c:crossAx val="573412000"/>
         <c:crosses val="autoZero"/>
         <c:auto val="1"/>
         <c:lblAlgn val="ctr"/>
@@ -812,7 +846,7 @@
         <c:noMultiLvlLbl val="0"/>
       </c:catAx>
       <c:valAx>
-        <c:axId val="291138264"/>
+        <c:axId val="573412000"/>
         <c:scaling>
           <c:orientation val="minMax"/>
         </c:scaling>
@@ -853,19 +887,11 @@
                 </a:pPr>
                 <a:r>
                   <a:rPr lang="en-US" altLang="zh-CN"/>
-                  <a:t>points</a:t>
+                  <a:t>Points</a:t>
                 </a:r>
               </a:p>
             </c:rich>
           </c:tx>
-          <c:layout>
-            <c:manualLayout>
-              <c:xMode val="edge"/>
-              <c:yMode val="edge"/>
-              <c:x val="5.9738643434971997E-2"/>
-              <c:y val="0.19121238374901284"/>
-            </c:manualLayout>
-          </c:layout>
           <c:overlay val="0"/>
           <c:spPr>
             <a:noFill/>
@@ -926,7 +952,7 @@
             <a:endParaRPr lang="zh-CN"/>
           </a:p>
         </c:txPr>
-        <c:crossAx val="291141216"/>
+        <c:crossAx val="573411344"/>
         <c:crosses val="autoZero"/>
         <c:crossBetween val="between"/>
       </c:valAx>

</xml_diff>